<commit_message>
update INITIAL DOCS (.docx)/Test Strategy v1.0.docx
</commit_message>
<xml_diff>
--- a/INITIAL DOCS (.docx)/Test Strategy v1.0.docx
+++ b/INITIAL DOCS (.docx)/Test Strategy v1.0.docx
@@ -646,7 +646,6 @@
           <w:docPartUnique/>
         </w:docPartObj>
       </w:sdtPr>
-      <w:sdtEndPr/>
       <w:sdtContent>
         <w:p>
           <w:pPr>
@@ -1041,7 +1040,7 @@
           <w:color w:val="auto"/>
           <w:lang w:val="en-US"/>
         </w:rPr>
-        <w:t xml:space="preserve"> (Mabelle)</w:t>
+        <w:t xml:space="preserve"> </w:t>
       </w:r>
       <w:bookmarkEnd w:id="0"/>
     </w:p>
@@ -1225,7 +1224,7 @@
           <w:color w:val="auto"/>
           <w:lang w:val="en-US"/>
         </w:rPr>
-        <w:t xml:space="preserve"> (Mabelle)</w:t>
+        <w:t xml:space="preserve"> </w:t>
       </w:r>
       <w:bookmarkEnd w:id="1"/>
     </w:p>
@@ -1650,7 +1649,7 @@
           <w:color w:val="auto"/>
           <w:lang w:val="en-US"/>
         </w:rPr>
-        <w:t xml:space="preserve"> (Mabelle)</w:t>
+        <w:t xml:space="preserve"> </w:t>
       </w:r>
       <w:bookmarkEnd w:id="2"/>
     </w:p>
@@ -1801,7 +1800,7 @@
           <w:color w:val="auto"/>
           <w:lang w:val="en-US"/>
         </w:rPr>
-        <w:t xml:space="preserve"> (Mabelle and Sofia)</w:t>
+        <w:t xml:space="preserve"> </w:t>
       </w:r>
       <w:bookmarkEnd w:id="3"/>
     </w:p>
@@ -1966,7 +1965,7 @@
           <w:color w:val="auto"/>
           <w:lang w:val="en-US"/>
         </w:rPr>
-        <w:t xml:space="preserve"> (Sofia)</w:t>
+        <w:t xml:space="preserve"> </w:t>
       </w:r>
       <w:bookmarkEnd w:id="4"/>
     </w:p>
@@ -2047,7 +2046,7 @@
           <w:color w:val="auto"/>
           <w:lang w:val="en-US"/>
         </w:rPr>
-        <w:t xml:space="preserve"> (Sofia)</w:t>
+        <w:t xml:space="preserve"> </w:t>
       </w:r>
       <w:bookmarkEnd w:id="5"/>
     </w:p>
@@ -2961,7 +2960,7 @@
           <w:color w:val="auto"/>
           <w:lang w:val="en-US"/>
         </w:rPr>
-        <w:t xml:space="preserve"> (Sofia)</w:t>
+        <w:t xml:space="preserve"> </w:t>
       </w:r>
       <w:bookmarkEnd w:id="6"/>
     </w:p>
@@ -5218,30 +5217,6 @@
 </file>
 
 <file path=customXml/item1.xml><?xml version="1.0" encoding="utf-8"?>
-<?mso-contentType ?>
-<FormTemplates xmlns="http://schemas.microsoft.com/sharepoint/v3/contenttype/forms">
-  <Display>DocumentLibraryForm</Display>
-  <Edit>DocumentLibraryForm</Edit>
-  <New>DocumentLibraryForm</New>
-</FormTemplates>
-</file>
-
-<file path=customXml/item2.xml><?xml version="1.0" encoding="utf-8"?>
-<p:properties xmlns:p="http://schemas.microsoft.com/office/2006/metadata/properties" xmlns:xsi="http://www.w3.org/2001/XMLSchema-instance" xmlns:pc="http://schemas.microsoft.com/office/infopath/2007/PartnerControls">
-  <documentManagement>
-    <TaxCatchAll xmlns="becc6418-98a4-4be0-bb44-3ce60d9e2ca3" xsi:nil="true"/>
-    <lcf76f155ced4ddcb4097134ff3c332f xmlns="8bf23f84-f8bc-4e67-ab33-02601704301c">
-      <Terms xmlns="http://schemas.microsoft.com/office/infopath/2007/PartnerControls"/>
-    </lcf76f155ced4ddcb4097134ff3c332f>
-  </documentManagement>
-</p:properties>
-</file>
-
-<file path=customXml/item3.xml><?xml version="1.0" encoding="utf-8"?>
-<b:Sources xmlns:b="http://schemas.openxmlformats.org/officeDocument/2006/bibliography" xmlns="http://schemas.openxmlformats.org/officeDocument/2006/bibliography" SelectedStyle="\IEEE2006OfficeOnline.xsl" StyleName="IEEE" Version="2006"/>
-</file>
-
-<file path=customXml/item4.xml><?xml version="1.0" encoding="utf-8"?>
 <ct:contentTypeSchema xmlns:ct="http://schemas.microsoft.com/office/2006/metadata/contentType" xmlns:ma="http://schemas.microsoft.com/office/2006/metadata/properties/metaAttributes" ct:_="" ma:_="" ma:contentTypeName="Document" ma:contentTypeID="0x0101006E296302A21A604AB30B08CDD982AED5" ma:contentTypeVersion="13" ma:contentTypeDescription="Create a new document." ma:contentTypeScope="" ma:versionID="4a2e24ddf9d3ff53ecfb88a36bb32033">
   <xsd:schema xmlns:xsd="http://www.w3.org/2001/XMLSchema" xmlns:xs="http://www.w3.org/2001/XMLSchema" xmlns:p="http://schemas.microsoft.com/office/2006/metadata/properties" xmlns:ns2="8bf23f84-f8bc-4e67-ab33-02601704301c" xmlns:ns3="becc6418-98a4-4be0-bb44-3ce60d9e2ca3" targetNamespace="http://schemas.microsoft.com/office/2006/metadata/properties" ma:root="true" ma:fieldsID="85173b95bb32453a086c351bdaabae72" ns2:_="" ns3:_="">
     <xsd:import namespace="8bf23f84-f8bc-4e67-ab33-02601704301c"/>
@@ -5464,40 +5439,31 @@
 </ct:contentTypeSchema>
 </file>
 
-<file path=customXml/itemProps1.xml><?xml version="1.0" encoding="utf-8"?>
-<ds:datastoreItem xmlns:ds="http://schemas.openxmlformats.org/officeDocument/2006/customXml" ds:itemID="{3358753F-2635-4C54-B80B-F4671EFDDFEC}">
-  <ds:schemaRefs>
-    <ds:schemaRef ds:uri="http://schemas.microsoft.com/sharepoint/v3/contenttype/forms"/>
-  </ds:schemaRefs>
-</ds:datastoreItem>
+<file path=customXml/item2.xml><?xml version="1.0" encoding="utf-8"?>
+<b:Sources xmlns:b="http://schemas.openxmlformats.org/officeDocument/2006/bibliography" xmlns="http://schemas.openxmlformats.org/officeDocument/2006/bibliography" SelectedStyle="\IEEE2006OfficeOnline.xsl" StyleName="IEEE" Version="2006"/>
 </file>
 
-<file path=customXml/itemProps2.xml><?xml version="1.0" encoding="utf-8"?>
-<ds:datastoreItem xmlns:ds="http://schemas.openxmlformats.org/officeDocument/2006/customXml" ds:itemID="{FD42AC1E-0C20-4994-ACBD-AC69F0E38823}">
-  <ds:schemaRefs>
-    <ds:schemaRef ds:uri="becc6418-98a4-4be0-bb44-3ce60d9e2ca3"/>
-    <ds:schemaRef ds:uri="http://www.w3.org/XML/1998/namespace"/>
-    <ds:schemaRef ds:uri="http://schemas.microsoft.com/office/2006/documentManagement/types"/>
-    <ds:schemaRef ds:uri="http://purl.org/dc/terms/"/>
-    <ds:schemaRef ds:uri="http://schemas.microsoft.com/office/infopath/2007/PartnerControls"/>
-    <ds:schemaRef ds:uri="http://schemas.openxmlformats.org/package/2006/metadata/core-properties"/>
-    <ds:schemaRef ds:uri="8bf23f84-f8bc-4e67-ab33-02601704301c"/>
-    <ds:schemaRef ds:uri="http://purl.org/dc/elements/1.1/"/>
-    <ds:schemaRef ds:uri="http://schemas.microsoft.com/office/2006/metadata/properties"/>
-    <ds:schemaRef ds:uri="http://purl.org/dc/dcmitype/"/>
-  </ds:schemaRefs>
-</ds:datastoreItem>
+<file path=customXml/item3.xml><?xml version="1.0" encoding="utf-8"?>
+<p:properties xmlns:p="http://schemas.microsoft.com/office/2006/metadata/properties" xmlns:xsi="http://www.w3.org/2001/XMLSchema-instance" xmlns:pc="http://schemas.microsoft.com/office/infopath/2007/PartnerControls">
+  <documentManagement>
+    <TaxCatchAll xmlns="becc6418-98a4-4be0-bb44-3ce60d9e2ca3" xsi:nil="true"/>
+    <lcf76f155ced4ddcb4097134ff3c332f xmlns="8bf23f84-f8bc-4e67-ab33-02601704301c">
+      <Terms xmlns="http://schemas.microsoft.com/office/infopath/2007/PartnerControls"/>
+    </lcf76f155ced4ddcb4097134ff3c332f>
+  </documentManagement>
+</p:properties>
 </file>
 
-<file path=customXml/itemProps3.xml><?xml version="1.0" encoding="utf-8"?>
-<ds:datastoreItem xmlns:ds="http://schemas.openxmlformats.org/officeDocument/2006/customXml" ds:itemID="{DCF64F4F-7DAC-4F68-ABF4-1CF6635229CC}">
-  <ds:schemaRefs>
-    <ds:schemaRef ds:uri="http://schemas.openxmlformats.org/officeDocument/2006/bibliography"/>
-  </ds:schemaRefs>
-</ds:datastoreItem>
+<file path=customXml/item4.xml><?xml version="1.0" encoding="utf-8"?>
+<?mso-contentType ?>
+<FormTemplates xmlns="http://schemas.microsoft.com/sharepoint/v3/contenttype/forms">
+  <Display>DocumentLibraryForm</Display>
+  <Edit>DocumentLibraryForm</Edit>
+  <New>DocumentLibraryForm</New>
+</FormTemplates>
 </file>
 
-<file path=customXml/itemProps4.xml><?xml version="1.0" encoding="utf-8"?>
+<file path=customXml/itemProps1.xml><?xml version="1.0" encoding="utf-8"?>
 <ds:datastoreItem xmlns:ds="http://schemas.openxmlformats.org/officeDocument/2006/customXml" ds:itemID="{CF524DCB-0BAE-4523-BD14-041AC287F0F8}">
   <ds:schemaRefs>
     <ds:schemaRef ds:uri="http://schemas.microsoft.com/office/2006/metadata/contentType"/>
@@ -5514,4 +5480,31 @@
     <ds:schemaRef ds:uri="http://schemas.microsoft.com/internal/obd"/>
   </ds:schemaRefs>
 </ds:datastoreItem>
+</file>
+
+<file path=customXml/itemProps2.xml><?xml version="1.0" encoding="utf-8"?>
+<ds:datastoreItem xmlns:ds="http://schemas.openxmlformats.org/officeDocument/2006/customXml" ds:itemID="{DCF64F4F-7DAC-4F68-ABF4-1CF6635229CC}">
+  <ds:schemaRefs>
+    <ds:schemaRef ds:uri="http://schemas.openxmlformats.org/officeDocument/2006/bibliography"/>
+  </ds:schemaRefs>
+</ds:datastoreItem>
+</file>
+
+<file path=customXml/itemProps3.xml><?xml version="1.0" encoding="utf-8"?>
+<ds:datastoreItem xmlns:ds="http://schemas.openxmlformats.org/officeDocument/2006/customXml" ds:itemID="{FD42AC1E-0C20-4994-ACBD-AC69F0E38823}">
+  <ds:schemaRefs>
+    <ds:schemaRef ds:uri="http://schemas.microsoft.com/office/2006/metadata/properties"/>
+    <ds:schemaRef ds:uri="http://schemas.microsoft.com/office/infopath/2007/PartnerControls"/>
+    <ds:schemaRef ds:uri="becc6418-98a4-4be0-bb44-3ce60d9e2ca3"/>
+    <ds:schemaRef ds:uri="8bf23f84-f8bc-4e67-ab33-02601704301c"/>
+  </ds:schemaRefs>
+</ds:datastoreItem>
+</file>
+
+<file path=customXml/itemProps4.xml><?xml version="1.0" encoding="utf-8"?>
+<ds:datastoreItem xmlns:ds="http://schemas.openxmlformats.org/officeDocument/2006/customXml" ds:itemID="{3358753F-2635-4C54-B80B-F4671EFDDFEC}">
+  <ds:schemaRefs>
+    <ds:schemaRef ds:uri="http://schemas.microsoft.com/sharepoint/v3/contenttype/forms"/>
+  </ds:schemaRefs>
+</ds:datastoreItem>
 </file>
</xml_diff>